<commit_message>
Update Proposal (1) (1) (1) (1).docx
</commit_message>
<xml_diff>
--- a/docs/Proposal (1) (1) (1) (1).docx
+++ b/docs/Proposal (1) (1) (1) (1).docx
@@ -6,7 +6,7 @@
       <w:pPr>
         <w:jc w:val="center"/>
         <w:rPr>
-          <w:rFonts w:ascii="TH Sarabun New" w:hAnsi="TH Sarabun New" w:cs="TH Sarabun New" w:hint="cs"/>
+          <w:rFonts w:ascii="TH Sarabun New" w:hAnsi="TH Sarabun New" w:cs="TH Sarabun New"/>
           <w:b/>
           <w:bCs/>
           <w:sz w:val="40"/>
@@ -23,17 +23,6 @@
           <w:szCs w:val="40"/>
         </w:rPr>
         <w:t>Proposal</w:t>
-      </w:r>
-      <w:r>
-        <w:rPr>
-          <w:rFonts w:ascii="TH Sarabun New" w:hAnsi="TH Sarabun New" w:cs="TH Sarabun New" w:hint="cs"/>
-          <w:b/>
-          <w:bCs/>
-          <w:sz w:val="40"/>
-          <w:szCs w:val="40"/>
-          <w:cs/>
-        </w:rPr>
-        <w:t>ควย</w:t>
       </w:r>
     </w:p>
     <w:p>
@@ -7581,10 +7570,10 @@
             <v:path o:extrusionok="f" gradientshapeok="t" o:connecttype="rect"/>
             <o:lock v:ext="edit" aspectratio="t"/>
           </v:shapetype>
-          <v:shape id="_x0000_i1025" type="#_x0000_t75" style="width:490.5pt;height:168.75pt" o:ole="">
+          <v:shape id="_x0000_i1025" type="#_x0000_t75" style="width:490.55pt;height:168.7pt" o:ole="">
             <v:imagedata r:id="rId11" o:title=""/>
           </v:shape>
-          <o:OLEObject Type="Embed" ProgID="Excel.Sheet.12" ShapeID="_x0000_i1025" DrawAspect="Content" ObjectID="_1830114431" r:id="rId12"/>
+          <o:OLEObject Type="Embed" ProgID="Excel.Sheet.12" ShapeID="_x0000_i1025" DrawAspect="Content" ObjectID="_1830157022" r:id="rId12"/>
         </w:object>
       </w:r>
     </w:p>

</xml_diff>